<commit_message>
THINK API Instructions update
</commit_message>
<xml_diff>
--- a/Examples/Python/IronPython Tutorial.docx
+++ b/Examples/Python/IronPython Tutorial.docx
@@ -16,7 +16,23 @@
           <w:b/>
           <w:sz w:val="24"/>
         </w:rPr>
-        <w:t>Why Scripting On Your Okuma Control</w:t>
+        <w:t xml:space="preserve">Why Scripting </w:t>
+      </w:r>
+      <w:proofErr w:type="gramStart"/>
+      <w:r>
+        <w:rPr>
+          <w:b/>
+          <w:sz w:val="24"/>
+        </w:rPr>
+        <w:t>On</w:t>
+      </w:r>
+      <w:proofErr w:type="gramEnd"/>
+      <w:r>
+        <w:rPr>
+          <w:b/>
+          <w:sz w:val="24"/>
+        </w:rPr>
+        <w:t xml:space="preserve"> Your Okuma Control</w:t>
       </w:r>
     </w:p>
     <w:p>
@@ -35,7 +51,29 @@
     </w:p>
     <w:p>
       <w:r>
-        <w:t>IronPython scripting is a lightweight alternative which will allow you to use the Okuma Open API to access machine data and wait for events, write Excel files, send emails and texts and a lot more. Using IronPython and a few simple tools, you can utilize the power of your P-series control to eliminate repetitive tasks, reduce entry/calculation errors and capture data exactly the way you want it.</w:t>
+        <w:t xml:space="preserve">IronPython scripting is a lightweight alternative which will allow you to use the Okuma </w:t>
+      </w:r>
+      <w:r>
+        <w:t>THINK</w:t>
+      </w:r>
+      <w:r>
+        <w:t xml:space="preserve"> API to access machine data and wait for events, write Excel files, send emails and texts and </w:t>
+      </w:r>
+      <w:proofErr w:type="gramStart"/>
+      <w:r>
+        <w:t>a lot</w:t>
+      </w:r>
+      <w:proofErr w:type="gramEnd"/>
+      <w:r>
+        <w:t xml:space="preserve"> more. Using IronPython and </w:t>
+      </w:r>
+      <w:proofErr w:type="gramStart"/>
+      <w:r>
+        <w:t>a few</w:t>
+      </w:r>
+      <w:proofErr w:type="gramEnd"/>
+      <w:r>
+        <w:t xml:space="preserve"> simple tools, you can utilize the power of your P-series control to eliminate repetitive tasks, reduce entry/calculation errors and capture data exactly the way you want it.</w:t>
       </w:r>
     </w:p>
     <w:p>
@@ -129,7 +167,35 @@
                               <w:rPr>
                                 <w:color w:val="8A6D3B"/>
                               </w:rPr>
-                              <w:t>At time of writing, all links in this tutorial were verified to work. If you run across a link that doesn't work, please let us know so we can fix it!</w:t>
+                              <w:t xml:space="preserve">At time of writing, all links in this tutorial </w:t>
+                            </w:r>
+                            <w:proofErr w:type="gramStart"/>
+                            <w:r>
+                              <w:rPr>
+                                <w:color w:val="8A6D3B"/>
+                              </w:rPr>
+                              <w:t>were verified</w:t>
+                            </w:r>
+                            <w:proofErr w:type="gramEnd"/>
+                            <w:r>
+                              <w:rPr>
+                                <w:color w:val="8A6D3B"/>
+                              </w:rPr>
+                              <w:t xml:space="preserve"> to work. If you run across a link that </w:t>
+                            </w:r>
+                            <w:proofErr w:type="gramStart"/>
+                            <w:r>
+                              <w:rPr>
+                                <w:color w:val="8A6D3B"/>
+                              </w:rPr>
+                              <w:t>doesn't</w:t>
+                            </w:r>
+                            <w:proofErr w:type="gramEnd"/>
+                            <w:r>
+                              <w:rPr>
+                                <w:color w:val="8A6D3B"/>
+                              </w:rPr>
+                              <w:t xml:space="preserve"> work, please let us know so we can fix it!</w:t>
                             </w:r>
                           </w:p>
                           <w:p>
@@ -197,7 +263,35 @@
                         <w:rPr>
                           <w:color w:val="8A6D3B"/>
                         </w:rPr>
-                        <w:t>At time of writing, all links in this tutorial were verified to work. If you run across a link that doesn't work, please let us know so we can fix it!</w:t>
+                        <w:t xml:space="preserve">At time of writing, all links in this tutorial </w:t>
+                      </w:r>
+                      <w:proofErr w:type="gramStart"/>
+                      <w:r>
+                        <w:rPr>
+                          <w:color w:val="8A6D3B"/>
+                        </w:rPr>
+                        <w:t>were verified</w:t>
+                      </w:r>
+                      <w:proofErr w:type="gramEnd"/>
+                      <w:r>
+                        <w:rPr>
+                          <w:color w:val="8A6D3B"/>
+                        </w:rPr>
+                        <w:t xml:space="preserve"> to work. If you run across a link that </w:t>
+                      </w:r>
+                      <w:proofErr w:type="gramStart"/>
+                      <w:r>
+                        <w:rPr>
+                          <w:color w:val="8A6D3B"/>
+                        </w:rPr>
+                        <w:t>doesn't</w:t>
+                      </w:r>
+                      <w:proofErr w:type="gramEnd"/>
+                      <w:r>
+                        <w:rPr>
+                          <w:color w:val="8A6D3B"/>
+                        </w:rPr>
+                        <w:t xml:space="preserve"> work, please let us know so we can fix it!</w:t>
                       </w:r>
                     </w:p>
                     <w:p>
@@ -219,7 +313,15 @@
     <w:p/>
     <w:p>
       <w:r>
-        <w:t>This tutorial will cover the following topics. Each concept builds on the previous so it is strongly suggested you work through each item before moving to the next.</w:t>
+        <w:t xml:space="preserve">This tutorial will cover the following topics. Each concept builds on the </w:t>
+      </w:r>
+      <w:proofErr w:type="gramStart"/>
+      <w:r>
+        <w:t>previous</w:t>
+      </w:r>
+      <w:proofErr w:type="gramEnd"/>
+      <w:r>
+        <w:t xml:space="preserve"> so it is strongly suggested you work through each item before moving to the next.</w:t>
       </w:r>
     </w:p>
     <w:p>
@@ -291,7 +393,21 @@
                               <w:rPr>
                                 <w:color w:val="31708F"/>
                               </w:rPr>
-                              <w:t xml:space="preserve">Nothing you're going to download needs to be installed but you </w:t>
+                              <w:t xml:space="preserve">Nothing </w:t>
+                            </w:r>
+                            <w:proofErr w:type="gramStart"/>
+                            <w:r>
+                              <w:rPr>
+                                <w:color w:val="31708F"/>
+                              </w:rPr>
+                              <w:t>you're</w:t>
+                            </w:r>
+                            <w:proofErr w:type="gramEnd"/>
+                            <w:r>
+                              <w:rPr>
+                                <w:color w:val="31708F"/>
+                              </w:rPr>
+                              <w:t xml:space="preserve"> going to download needs to be installed but you </w:t>
                             </w:r>
                             <w:r>
                               <w:rPr>
@@ -365,7 +481,21 @@
                         <w:rPr>
                           <w:color w:val="31708F"/>
                         </w:rPr>
-                        <w:t xml:space="preserve">Nothing you're going to download needs to be installed but you </w:t>
+                        <w:t xml:space="preserve">Nothing </w:t>
+                      </w:r>
+                      <w:proofErr w:type="gramStart"/>
+                      <w:r>
+                        <w:rPr>
+                          <w:color w:val="31708F"/>
+                        </w:rPr>
+                        <w:t>you're</w:t>
+                      </w:r>
+                      <w:proofErr w:type="gramEnd"/>
+                      <w:r>
+                        <w:rPr>
+                          <w:color w:val="31708F"/>
+                        </w:rPr>
+                        <w:t xml:space="preserve"> going to download needs to be installed but you </w:t>
                       </w:r>
                       <w:r>
                         <w:rPr>
@@ -416,7 +546,21 @@
           <w:b/>
           <w:sz w:val="24"/>
         </w:rPr>
-        <w:t>Downloading IronPython and the Okuma Open API</w:t>
+        <w:t xml:space="preserve">Downloading IronPython and the Okuma </w:t>
+      </w:r>
+      <w:r>
+        <w:rPr>
+          <w:b/>
+          <w:sz w:val="24"/>
+        </w:rPr>
+        <w:t>THINK</w:t>
+      </w:r>
+      <w:r>
+        <w:rPr>
+          <w:b/>
+          <w:sz w:val="24"/>
+        </w:rPr>
+        <w:t xml:space="preserve"> API</w:t>
       </w:r>
     </w:p>
     <w:p/>
@@ -438,7 +582,21 @@
     </w:p>
     <w:p>
       <w:r>
-        <w:t>IronPython is a scripting and programming language which can use .NET libraries including the Okuma Open API and the .NET Framework. It's the core of what we'll be working with.</w:t>
+        <w:t xml:space="preserve">IronPython is a scripting and programming language which can use .NET libraries including the Okuma </w:t>
+      </w:r>
+      <w:r>
+        <w:t>THINK</w:t>
+      </w:r>
+      <w:r>
+        <w:t xml:space="preserve"> API and the .NET Framework. </w:t>
+      </w:r>
+      <w:proofErr w:type="gramStart"/>
+      <w:r>
+        <w:t>It's</w:t>
+      </w:r>
+      <w:proofErr w:type="gramEnd"/>
+      <w:r>
+        <w:t xml:space="preserve"> the core of what we'll be working with.</w:t>
       </w:r>
     </w:p>
     <w:p>
@@ -512,8 +670,13 @@
           </wp:anchor>
         </w:drawing>
       </w:r>
-      <w:r>
-        <w:t xml:space="preserve">You'll want to visit </w:t>
+      <w:proofErr w:type="gramStart"/>
+      <w:r>
+        <w:t>You'll</w:t>
+      </w:r>
+      <w:proofErr w:type="gramEnd"/>
+      <w:r>
+        <w:t xml:space="preserve"> want to visit </w:t>
       </w:r>
       <w:hyperlink r:id="rId7" w:history="1">
         <w:r>
@@ -554,22 +717,62 @@
       </w:r>
     </w:p>
     <w:p/>
+    <w:p/>
+    <w:p/>
+    <w:p>
+      <w:r>
+        <w:t xml:space="preserve">You will </w:t>
+      </w:r>
+      <w:proofErr w:type="gramStart"/>
+      <w:r>
+        <w:t>be taken</w:t>
+      </w:r>
+      <w:proofErr w:type="gramEnd"/>
+      <w:r>
+        <w:t xml:space="preserve"> to the </w:t>
+      </w:r>
+      <w:proofErr w:type="spellStart"/>
+      <w:r>
+        <w:t>IronPython</w:t>
+      </w:r>
+      <w:proofErr w:type="spellEnd"/>
+      <w:r>
+        <w:t xml:space="preserve"> GitHu</w:t>
+      </w:r>
+      <w:r>
+        <w:t>b,</w:t>
+      </w:r>
+      <w:r>
+        <w:t xml:space="preserve"> and you want to download and install the </w:t>
+      </w:r>
+      <w:r>
+        <w:t>.</w:t>
+      </w:r>
+      <w:proofErr w:type="spellStart"/>
+      <w:r>
+        <w:t>msi</w:t>
+      </w:r>
+      <w:proofErr w:type="spellEnd"/>
+      <w:r>
+        <w:t xml:space="preserve"> file. </w:t>
+      </w:r>
+    </w:p>
     <w:p>
       <w:r>
         <w:rPr>
           <w:noProof/>
         </w:rPr>
         <w:drawing>
-          <wp:anchor distT="0" distB="0" distL="114300" distR="114300" simplePos="0" relativeHeight="251661824" behindDoc="0" locked="0" layoutInCell="1" allowOverlap="1" wp14:anchorId="7EAD71C7" wp14:editId="38379D06">
+          <wp:anchor distT="0" distB="0" distL="114300" distR="114300" simplePos="0" relativeHeight="251661824" behindDoc="0" locked="0" layoutInCell="1" allowOverlap="1" wp14:anchorId="7EAD71C7" wp14:editId="3B0DEAD1">
             <wp:simplePos x="0" y="0"/>
             <wp:positionH relativeFrom="column">
-              <wp:posOffset>-27305</wp:posOffset>
+              <wp:posOffset>1123950</wp:posOffset>
             </wp:positionH>
             <wp:positionV relativeFrom="paragraph">
-              <wp:posOffset>430530</wp:posOffset>
+              <wp:posOffset>25400</wp:posOffset>
             </wp:positionV>
-            <wp:extent cx="2146300" cy="2289810"/>
-            <wp:effectExtent l="19050" t="19050" r="25400" b="15240"/>
+            <wp:extent cx="2114550" cy="2255520"/>
+            <wp:effectExtent l="19050" t="19050" r="19050" b="11430"/>
             <wp:wrapSquare wrapText="bothSides"/>
             <wp:docPr id="4" name="Picture 4"/>
             <wp:cNvGraphicFramePr>
@@ -599,7 +802,7 @@
                   <pic:spPr bwMode="auto">
                     <a:xfrm>
                       <a:off x="0" y="0"/>
-                      <a:ext cx="2146300" cy="2289810"/>
+                      <a:ext cx="2114550" cy="2255520"/>
                     </a:xfrm>
                     <a:prstGeom prst="rect">
                       <a:avLst/>
@@ -623,58 +826,37 @@
           </wp:anchor>
         </w:drawing>
       </w:r>
-      <w:r>
-        <w:t xml:space="preserve">You will be taken to the </w:t>
-      </w:r>
-      <w:proofErr w:type="spellStart"/>
-      <w:r>
-        <w:t>IronPython</w:t>
-      </w:r>
-      <w:proofErr w:type="spellEnd"/>
-      <w:r>
-        <w:t xml:space="preserve"> GitHu</w:t>
-      </w:r>
-      <w:r>
-        <w:t>b,</w:t>
-      </w:r>
-      <w:r>
-        <w:t xml:space="preserve"> and you want to download and install the </w:t>
-      </w:r>
-      <w:r>
-        <w:t>.</w:t>
-      </w:r>
-      <w:proofErr w:type="spellStart"/>
-      <w:r>
-        <w:t>msi</w:t>
-      </w:r>
-      <w:proofErr w:type="spellEnd"/>
-      <w:r>
-        <w:t xml:space="preserve"> file. </w:t>
-      </w:r>
     </w:p>
     <w:p/>
     <w:p/>
     <w:p/>
     <w:p/>
     <w:p/>
+    <w:p>
+      <w:r>
+        <w:t xml:space="preserve"> </w:t>
+      </w:r>
+    </w:p>
     <w:p/>
     <w:p>
       <w:r>
+        <w:t xml:space="preserve">Find the path where </w:t>
+      </w:r>
+      <w:proofErr w:type="spellStart"/>
+      <w:r>
+        <w:t>IronPyton</w:t>
+      </w:r>
+      <w:proofErr w:type="spellEnd"/>
+      <w:r>
+        <w:t xml:space="preserve"> was installed (it will </w:t>
+      </w:r>
+      <w:proofErr w:type="gramStart"/>
+      <w:r>
+        <w:t>likely be</w:t>
+      </w:r>
+      <w:proofErr w:type="gramEnd"/>
+      <w:r>
         <w:t xml:space="preserve"> </w:t>
-      </w:r>
-    </w:p>
-    <w:p/>
-    <w:p>
-      <w:r>
-        <w:t xml:space="preserve">Find the path where </w:t>
-      </w:r>
-      <w:proofErr w:type="spellStart"/>
-      <w:r>
-        <w:t>IronPyton</w:t>
-      </w:r>
-      <w:proofErr w:type="spellEnd"/>
-      <w:r>
-        <w:t xml:space="preserve"> was installed (it will likely be </w:t>
       </w:r>
       <w:r>
         <w:t>C:\Program Files\</w:t>
@@ -718,7 +900,21 @@
           <w:b/>
           <w:sz w:val="24"/>
         </w:rPr>
-        <w:t>Getting the Okuma Open API</w:t>
+        <w:t xml:space="preserve">Getting the Okuma </w:t>
+      </w:r>
+      <w:r>
+        <w:rPr>
+          <w:b/>
+          <w:sz w:val="24"/>
+        </w:rPr>
+        <w:t>THINK</w:t>
+      </w:r>
+      <w:r>
+        <w:rPr>
+          <w:b/>
+          <w:sz w:val="24"/>
+        </w:rPr>
+        <w:t xml:space="preserve"> API</w:t>
       </w:r>
     </w:p>
     <w:p>
@@ -780,7 +976,13 @@
                         <w:txbxContent>
                           <w:p>
                             <w:r>
-                              <w:t>The Okuma Open API help files with .chm extensions are help files and files with .</w:t>
+                              <w:t xml:space="preserve">The Okuma </w:t>
+                            </w:r>
+                            <w:r>
+                              <w:t>THINK</w:t>
+                            </w:r>
+                            <w:r>
+                              <w:t xml:space="preserve"> API help files with .chm extensions are help files and files with .</w:t>
                             </w:r>
                             <w:proofErr w:type="spellStart"/>
                             <w:r>
@@ -788,7 +990,13 @@
                             </w:r>
                             <w:proofErr w:type="spellEnd"/>
                             <w:r>
-                              <w:t xml:space="preserve"> extension are library files. The help files list all the functions and variables available in the Okuma Open API. The library files contain the functions and variables used by other programs to interact with data on the OSP-P control.</w:t>
+                              <w:t xml:space="preserve"> extension are library files. The help files list all the functions and variables available in the Okuma </w:t>
+                            </w:r>
+                            <w:r>
+                              <w:t>THINK</w:t>
+                            </w:r>
+                            <w:r>
+                              <w:t xml:space="preserve"> API. The library files contain the functions and variables used by other programs to interact with data on the OSP-P control.</w:t>
                             </w:r>
                           </w:p>
                           <w:p>
@@ -833,7 +1041,13 @@
                   <w:txbxContent>
                     <w:p>
                       <w:r>
-                        <w:t>The Okuma Open API help files with .chm extensions are help files and files with .</w:t>
+                        <w:t xml:space="preserve">The Okuma </w:t>
+                      </w:r>
+                      <w:r>
+                        <w:t>THINK</w:t>
+                      </w:r>
+                      <w:r>
+                        <w:t xml:space="preserve"> API help files with .chm extensions are help files and files with .</w:t>
                       </w:r>
                       <w:proofErr w:type="spellStart"/>
                       <w:r>
@@ -841,7 +1055,13 @@
                       </w:r>
                       <w:proofErr w:type="spellEnd"/>
                       <w:r>
-                        <w:t xml:space="preserve"> extension are library files. The help files list all the functions and variables available in the Okuma Open API. The library files contain the functions and variables used by other programs to interact with data on the OSP-P control.</w:t>
+                        <w:t xml:space="preserve"> extension are library files. The help files list all the functions and variables available in the Okuma </w:t>
+                      </w:r>
+                      <w:r>
+                        <w:t>THINK</w:t>
+                      </w:r>
+                      <w:r>
+                        <w:t xml:space="preserve"> API. The library files contain the functions and variables used by other programs to interact with data on the OSP-P control.</w:t>
                       </w:r>
                     </w:p>
                     <w:p>
@@ -873,7 +1093,13 @@
         <w:t xml:space="preserve"> GitHub</w:t>
       </w:r>
       <w:r>
-        <w:t xml:space="preserve"> which contains help files, libraries and examples for the Okuma Open API. </w:t>
+        <w:t xml:space="preserve"> which contains help files, libraries and examples for the Okuma </w:t>
+      </w:r>
+      <w:r>
+        <w:t>THINK</w:t>
+      </w:r>
+      <w:r>
+        <w:t xml:space="preserve"> API. </w:t>
       </w:r>
     </w:p>
     <w:p>
@@ -885,7 +1111,19 @@
           <w:rPr>
             <w:rStyle w:val="Hyperlink"/>
           </w:rPr>
-          <w:t>https://github.com/OkumaAmerica/Open-API-SDK</w:t>
+          <w:t>https://github.com/OkumaAmerica/OPE</w:t>
+        </w:r>
+        <w:r>
+          <w:rPr>
+            <w:rStyle w:val="Hyperlink"/>
+          </w:rPr>
+          <w:t>N</w:t>
+        </w:r>
+        <w:r>
+          <w:rPr>
+            <w:rStyle w:val="Hyperlink"/>
+          </w:rPr>
+          <w:t>-API-SDK</w:t>
         </w:r>
       </w:hyperlink>
     </w:p>
@@ -895,7 +1133,6 @@
         <w:rPr>
           <w:noProof/>
         </w:rPr>
-        <w:lastRenderedPageBreak/>
         <w:drawing>
           <wp:anchor distT="0" distB="0" distL="114300" distR="114300" simplePos="0" relativeHeight="251665920" behindDoc="1" locked="0" layoutInCell="1" allowOverlap="1" wp14:anchorId="643268CD" wp14:editId="772BE84C">
             <wp:simplePos x="0" y="0"/>
@@ -978,6 +1215,9 @@
     </w:p>
     <w:p/>
     <w:p/>
+    <w:p/>
+    <w:p/>
+    <w:p/>
     <w:p>
       <w:r>
         <w:t xml:space="preserve">Create </w:t>
@@ -986,7 +1226,13 @@
         <w:t xml:space="preserve">your python script. (There is an example script in </w:t>
       </w:r>
       <w:r>
-        <w:t>C:\Users\jsmith\src\git\Open-API-SDK\Examples\Python</w:t>
+        <w:t>C:\Users\jsmith\src\git\</w:t>
+      </w:r>
+      <w:r>
+        <w:t>OPEN</w:t>
+      </w:r>
+      <w:r>
+        <w:t>-API-SDK\Examples\Python</w:t>
       </w:r>
       <w:r>
         <w:t>)</w:t>
@@ -1011,7 +1257,7 @@
           <w:noProof/>
         </w:rPr>
         <w:drawing>
-          <wp:inline distT="0" distB="0" distL="0" distR="0" wp14:anchorId="3B38B2F9" wp14:editId="16B44EE9">
+          <wp:inline distT="0" distB="0" distL="0" distR="0" wp14:anchorId="3B38B2F9" wp14:editId="591892CF">
             <wp:extent cx="4358640" cy="3215428"/>
             <wp:effectExtent l="0" t="0" r="3810" b="4445"/>
             <wp:docPr id="15" name="Picture 15" descr="Graphical user interface, application&#10;&#10;Description automatically generated"/>
@@ -1049,44 +1295,22 @@
     </w:p>
     <w:p>
       <w:r>
-        <w:t xml:space="preserve">Plug in your USB stick to your machine and open a command prompt. </w:t>
-      </w:r>
-    </w:p>
-    <w:p>
-      <w:r>
-        <w:t xml:space="preserve">Change the directory to the </w:t>
-      </w:r>
-      <w:proofErr w:type="spellStart"/>
-      <w:r>
-        <w:t>IronPython</w:t>
-      </w:r>
-      <w:proofErr w:type="spellEnd"/>
-      <w:r>
-        <w:t xml:space="preserve"> 3.4 folder. </w:t>
-      </w:r>
-    </w:p>
-    <w:p>
-      <w:r>
-        <w:t>Type the command ipy.exe &lt;Script name&gt;</w:t>
-      </w:r>
-    </w:p>
-    <w:p>
-      <w:r>
         <w:rPr>
           <w:noProof/>
         </w:rPr>
+        <w:lastRenderedPageBreak/>
         <w:drawing>
-          <wp:anchor distT="0" distB="0" distL="114300" distR="114300" simplePos="0" relativeHeight="251666944" behindDoc="1" locked="0" layoutInCell="1" allowOverlap="1" wp14:anchorId="41869B37" wp14:editId="46986A7A">
+          <wp:anchor distT="0" distB="0" distL="114300" distR="114300" simplePos="0" relativeHeight="251666944" behindDoc="1" locked="0" layoutInCell="1" allowOverlap="1" wp14:anchorId="41869B37" wp14:editId="051A689D">
             <wp:simplePos x="0" y="0"/>
             <wp:positionH relativeFrom="margin">
-              <wp:align>center</wp:align>
+              <wp:posOffset>2171700</wp:posOffset>
             </wp:positionH>
             <wp:positionV relativeFrom="paragraph">
-              <wp:posOffset>185420</wp:posOffset>
+              <wp:posOffset>13970</wp:posOffset>
             </wp:positionV>
-            <wp:extent cx="5629275" cy="1828800"/>
-            <wp:effectExtent l="0" t="0" r="9525" b="0"/>
-            <wp:wrapNone/>
+            <wp:extent cx="4311015" cy="1400175"/>
+            <wp:effectExtent l="0" t="0" r="0" b="9525"/>
+            <wp:wrapSquare wrapText="bothSides"/>
             <wp:docPr id="16" name="Picture 16" descr="Text&#10;&#10;Description automatically generated"/>
             <wp:cNvGraphicFramePr>
               <a:graphicFrameLocks xmlns:a="http://schemas.openxmlformats.org/drawingml/2006/main" noChangeAspect="1"/>
@@ -1113,7 +1337,7 @@
                   <pic:spPr>
                     <a:xfrm>
                       <a:off x="0" y="0"/>
-                      <a:ext cx="5629275" cy="1828800"/>
+                      <a:ext cx="4311015" cy="1400175"/>
                     </a:xfrm>
                     <a:prstGeom prst="rect">
                       <a:avLst/>
@@ -1122,11 +1346,43 @@
                 </pic:pic>
               </a:graphicData>
             </a:graphic>
+            <wp14:sizeRelH relativeFrom="margin">
+              <wp14:pctWidth>0</wp14:pctWidth>
+            </wp14:sizeRelH>
+            <wp14:sizeRelV relativeFrom="margin">
+              <wp14:pctHeight>0</wp14:pctHeight>
+            </wp14:sizeRelV>
           </wp:anchor>
         </w:drawing>
       </w:r>
-    </w:p>
-    <w:p/>
+      <w:r>
+        <w:t xml:space="preserve">Plug in your USB stick to your machine and </w:t>
+      </w:r>
+      <w:r>
+        <w:t>open</w:t>
+      </w:r>
+      <w:r>
+        <w:t xml:space="preserve"> a command prompt. </w:t>
+      </w:r>
+    </w:p>
+    <w:p>
+      <w:r>
+        <w:t xml:space="preserve">Change the directory to the </w:t>
+      </w:r>
+      <w:proofErr w:type="spellStart"/>
+      <w:r>
+        <w:t>IronPython</w:t>
+      </w:r>
+      <w:proofErr w:type="spellEnd"/>
+      <w:r>
+        <w:t xml:space="preserve"> 3.4 folder. </w:t>
+      </w:r>
+    </w:p>
+    <w:p>
+      <w:r>
+        <w:t>Type the command ipy.exe &lt;Script name&gt;</w:t>
+      </w:r>
+    </w:p>
     <w:sectPr>
       <w:pgSz w:w="12240" w:h="15840"/>
       <w:pgMar w:top="1440" w:right="1440" w:bottom="1440" w:left="1440" w:header="720" w:footer="720" w:gutter="0"/>
@@ -1403,7 +1659,7 @@
     <w:lsdException w:name="Table Web 2" w:semiHidden="1" w:unhideWhenUsed="1"/>
     <w:lsdException w:name="Table Web 3" w:semiHidden="1" w:unhideWhenUsed="1"/>
     <w:lsdException w:name="Balloon Text" w:semiHidden="1" w:unhideWhenUsed="1"/>
-    <w:lsdException w:name="Table Grid" w:semiHidden="1" w:uiPriority="59" w:unhideWhenUsed="1"/>
+    <w:lsdException w:name="Table Grid" w:uiPriority="59"/>
     <w:lsdException w:name="Table Theme" w:semiHidden="1" w:unhideWhenUsed="1"/>
     <w:lsdException w:name="Placeholder Text" w:semiHidden="1"/>
     <w:lsdException w:name="No Spacing" w:uiPriority="1" w:qFormat="1"/>
@@ -1744,6 +2000,18 @@
       <w:u w:val="single"/>
     </w:rPr>
   </w:style>
+  <w:style w:type="character" w:styleId="UnresolvedMention">
+    <w:name w:val="Unresolved Mention"/>
+    <w:basedOn w:val="DefaultParagraphFont"/>
+    <w:uiPriority w:val="99"/>
+    <w:semiHidden/>
+    <w:unhideWhenUsed/>
+    <w:rsid w:val="00191E27"/>
+    <w:rPr>
+      <w:color w:val="605E5C"/>
+      <w:shd w:val="clear" w:color="auto" w:fill="E1DFDD"/>
+    </w:rPr>
+  </w:style>
 </w:styles>
 </file>
 

</xml_diff>